<commit_message>
refactor: add some code
</commit_message>
<xml_diff>
--- a/LLM/4.RAG/2.pre-processing/pp_structure.demo/output_pp_structure/表格_ocr.docx
+++ b/LLM/4.RAG/2.pre-processing/pp_structure.demo/output_pp_structure/表格_ocr.docx
@@ -2,6 +2,807 @@
 <file path=word/document.xml><?xml version="1.0" encoding="utf-8"?>
 <w:document xmlns:wpc="http://schemas.microsoft.com/office/word/2010/wordprocessingCanvas" xmlns:mo="http://schemas.microsoft.com/office/mac/office/2008/main" xmlns:mc="http://schemas.openxmlformats.org/markup-compatibility/2006" xmlns:mv="urn:schemas-microsoft-com:mac:vml" xmlns:o="urn:schemas-microsoft-com:office:office" xmlns:r="http://schemas.openxmlformats.org/officeDocument/2006/relationships" xmlns:m="http://schemas.openxmlformats.org/officeDocument/2006/math" xmlns:v="urn:schemas-microsoft-com:vml" xmlns:wp14="http://schemas.microsoft.com/office/word/2010/wordprocessingDrawing" xmlns:wp="http://schemas.openxmlformats.org/drawingml/2006/wordprocessingDrawing" xmlns:w10="urn:schemas-microsoft-com:office:word" xmlns:w="http://schemas.openxmlformats.org/wordprocessingml/2006/main" xmlns:w14="http://schemas.microsoft.com/office/word/2010/wordml" xmlns:wpg="http://schemas.microsoft.com/office/word/2010/wordprocessingGroup" xmlns:wpi="http://schemas.microsoft.com/office/word/2010/wordprocessingInk" xmlns:wne="http://schemas.microsoft.com/office/word/2006/wordml" xmlns:wps="http://schemas.microsoft.com/office/word/2010/wordprocessingShape" mc:Ignorable="w14 wp14">
   <w:body>
+    <w:p>
+      <w:pPr>
+        <w:ind w:firstLine="360"/>
+      </w:pPr>
+      <w:r>
+        <w:rPr>
+          <w:sz w:val="20"/>
+        </w:rPr>
+        <w:t xml:space="preserve">个表格每一行展示了一种交通工具的详细信息，包括类型、制造商、模型、最高速度、平均成本、 </w:t>
+      </w:r>
+      <w:r>
+        <w:rPr>
+          <w:sz w:val="20"/>
+        </w:rPr>
+        <w:t xml:space="preserve">全评级和燃料类型。这样的布局使得比较不同交通工具的特性变得更加直观和方便。 </w:t>
+      </w:r>
+    </w:p>
+    <w:tbl>
+      <w:tblPr>
+        <w:tblStyle w:val="TableGrid"/>
+        <w:tblW w:type="auto" w:w="0"/>
+        <w:tblLook w:firstColumn="1" w:firstRow="1" w:lastColumn="0" w:lastRow="0" w:noHBand="0" w:noVBand="1" w:val="04A0"/>
+      </w:tblPr>
+      <w:tblGrid>
+        <w:gridCol w:w="1440"/>
+        <w:gridCol w:w="1440"/>
+        <w:gridCol w:w="1440"/>
+        <w:gridCol w:w="1440"/>
+        <w:gridCol w:w="1440"/>
+        <w:gridCol w:w="1440"/>
+      </w:tblGrid>
+      <w:tr>
+        <w:tc>
+          <w:tcPr>
+            <w:tcW w:type="dxa" w:w="8640"/>
+            <w:gridSpan w:val="6"/>
+          </w:tcPr>
+          <w:p>
+            <w:r>
+              <w:t>表-水平表格</w:t>
+            </w:r>
+          </w:p>
+        </w:tc>
+      </w:tr>
+      <w:tr>
+        <w:tc>
+          <w:tcPr>
+            <w:tcW w:type="dxa" w:w="1440"/>
+          </w:tcPr>
+          <w:p>
+            <w:r>
+              <w:t>类型</w:t>
+            </w:r>
+          </w:p>
+        </w:tc>
+        <w:tc>
+          <w:tcPr>
+            <w:tcW w:type="dxa" w:w="1440"/>
+          </w:tcPr>
+          <w:p>
+            <w:r>
+              <w:t>制造商</w:t>
+            </w:r>
+          </w:p>
+        </w:tc>
+        <w:tc>
+          <w:tcPr>
+            <w:tcW w:type="dxa" w:w="1440"/>
+          </w:tcPr>
+          <w:p>
+            <w:r>
+              <w:t>模型</w:t>
+            </w:r>
+          </w:p>
+        </w:tc>
+        <w:tc>
+          <w:tcPr>
+            <w:tcW w:type="dxa" w:w="1440"/>
+          </w:tcPr>
+          <w:p>
+            <w:r>
+              <w:t>最高速度</w:t>
+            </w:r>
+          </w:p>
+        </w:tc>
+        <w:tc>
+          <w:tcPr>
+            <w:tcW w:type="dxa" w:w="1440"/>
+          </w:tcPr>
+          <w:p>
+            <w:r>
+              <w:t>平均成本</w:t>
+            </w:r>
+          </w:p>
+        </w:tc>
+        <w:tc>
+          <w:tcPr>
+            <w:tcW w:type="dxa" w:w="1440"/>
+          </w:tcPr>
+          <w:p>
+            <w:r>
+              <w:t>安全评级</w:t>
+            </w:r>
+          </w:p>
+        </w:tc>
+      </w:tr>
+      <w:tr>
+        <w:tc>
+          <w:tcPr>
+            <w:tcW w:type="dxa" w:w="1440"/>
+          </w:tcPr>
+          <w:p>
+            <w:r>
+              <w:t>气车</w:t>
+            </w:r>
+          </w:p>
+        </w:tc>
+        <w:tc>
+          <w:tcPr>
+            <w:tcW w:type="dxa" w:w="1440"/>
+          </w:tcPr>
+          <w:p>
+            <w:r>
+              <w:t>丰田</w:t>
+            </w:r>
+          </w:p>
+        </w:tc>
+        <w:tc>
+          <w:tcPr>
+            <w:tcW w:type="dxa" w:w="1440"/>
+          </w:tcPr>
+          <w:p>
+            <w:r>
+              <w:t>卡罗拉</w:t>
+            </w:r>
+          </w:p>
+        </w:tc>
+        <w:tc>
+          <w:tcPr>
+            <w:tcW w:type="dxa" w:w="1440"/>
+          </w:tcPr>
+          <w:p>
+            <w:r>
+              <w:t>180 km/h</w:t>
+            </w:r>
+          </w:p>
+        </w:tc>
+        <w:tc>
+          <w:tcPr>
+            <w:tcW w:type="dxa" w:w="1440"/>
+          </w:tcPr>
+          <w:p>
+            <w:r>
+              <w:t>$20,000</w:t>
+            </w:r>
+          </w:p>
+        </w:tc>
+        <w:tc>
+          <w:tcPr>
+            <w:tcW w:type="dxa" w:w="1440"/>
+          </w:tcPr>
+          <w:p>
+            <w:r>
+              <w:t>5星</w:t>
+            </w:r>
+          </w:p>
+        </w:tc>
+      </w:tr>
+      <w:tr>
+        <w:tc>
+          <w:tcPr>
+            <w:tcW w:type="dxa" w:w="1440"/>
+          </w:tcPr>
+          <w:p>
+            <w:r>
+              <w:t>电动自行车</w:t>
+            </w:r>
+          </w:p>
+        </w:tc>
+        <w:tc>
+          <w:tcPr>
+            <w:tcW w:type="dxa" w:w="1440"/>
+          </w:tcPr>
+          <w:p>
+            <w:r>
+              <w:t>特斯拉</w:t>
+            </w:r>
+          </w:p>
+        </w:tc>
+        <w:tc>
+          <w:tcPr>
+            <w:tcW w:type="dxa" w:w="1440"/>
+          </w:tcPr>
+          <w:p>
+            <w:r>
+              <w:t>Model X Bike</w:t>
+            </w:r>
+          </w:p>
+        </w:tc>
+        <w:tc>
+          <w:tcPr>
+            <w:tcW w:type="dxa" w:w="1440"/>
+          </w:tcPr>
+          <w:p>
+            <w:r>
+              <w:t>25 km/h</w:t>
+            </w:r>
+          </w:p>
+        </w:tc>
+        <w:tc>
+          <w:tcPr>
+            <w:tcW w:type="dxa" w:w="1440"/>
+          </w:tcPr>
+          <w:p>
+            <w:r>
+              <w:t>$800</w:t>
+            </w:r>
+          </w:p>
+        </w:tc>
+        <w:tc>
+          <w:tcPr>
+            <w:tcW w:type="dxa" w:w="1440"/>
+          </w:tcPr>
+          <w:p>
+            <w:r>
+              <w:t>-</w:t>
+            </w:r>
+          </w:p>
+        </w:tc>
+      </w:tr>
+      <w:tr>
+        <w:tc>
+          <w:tcPr>
+            <w:tcW w:type="dxa" w:w="1440"/>
+          </w:tcPr>
+          <w:p>
+            <w:r>
+              <w:t>高速列车</w:t>
+            </w:r>
+          </w:p>
+        </w:tc>
+        <w:tc>
+          <w:tcPr>
+            <w:tcW w:type="dxa" w:w="1440"/>
+          </w:tcPr>
+          <w:p>
+            <w:r>
+              <w:t>法国国家铁路公司</w:t>
+            </w:r>
+          </w:p>
+        </w:tc>
+        <w:tc>
+          <w:tcPr>
+            <w:tcW w:type="dxa" w:w="1440"/>
+          </w:tcPr>
+          <w:p>
+            <w:r>
+              <w:t>TGV Duplex</w:t>
+            </w:r>
+          </w:p>
+        </w:tc>
+        <w:tc>
+          <w:tcPr>
+            <w:tcW w:type="dxa" w:w="1440"/>
+          </w:tcPr>
+          <w:p>
+            <w:r>
+              <w:t>320 km/h</w:t>
+            </w:r>
+          </w:p>
+        </w:tc>
+        <w:tc>
+          <w:tcPr>
+            <w:tcW w:type="dxa" w:w="1440"/>
+          </w:tcPr>
+          <w:p>
+            <w:r>
+              <w:t>$100 million</w:t>
+            </w:r>
+          </w:p>
+        </w:tc>
+        <w:tc>
+          <w:tcPr>
+            <w:tcW w:type="dxa" w:w="1440"/>
+          </w:tcPr>
+          <w:p>
+            <w:r>
+              <w:t>5星</w:t>
+            </w:r>
+          </w:p>
+        </w:tc>
+      </w:tr>
+    </w:tbl>
+    <w:p>
+      <w:pPr>
+        <w:ind w:firstLine="360"/>
+      </w:pPr>
+      <w:r>
+        <w:rPr>
+          <w:sz w:val="20"/>
+        </w:rPr>
+        <w:t xml:space="preserve">含了多种电子产品的基本信息，包括产品类型、品牌、型号、主要特点、市场价格和用户评分。 </w:t>
+      </w:r>
+      <w:r>
+        <w:rPr>
+          <w:sz w:val="20"/>
+        </w:rPr>
+        <w:t xml:space="preserve">表-垂直表格 </w:t>
+      </w:r>
+    </w:p>
+    <w:tbl>
+      <w:tblPr>
+        <w:tblStyle w:val="TableGrid"/>
+        <w:tblW w:type="auto" w:w="0"/>
+        <w:tblLook w:firstColumn="1" w:firstRow="1" w:lastColumn="0" w:lastRow="0" w:noHBand="0" w:noVBand="1" w:val="04A0"/>
+      </w:tblPr>
+      <w:tblGrid>
+        <w:gridCol w:w="4320"/>
+        <w:gridCol w:w="4320"/>
+      </w:tblGrid>
+      <w:tr>
+        <w:tc>
+          <w:tcPr>
+            <w:tcW w:type="dxa" w:w="4320"/>
+          </w:tcPr>
+          <w:p>
+            <w:r>
+              <w:t>项目</w:t>
+            </w:r>
+          </w:p>
+        </w:tc>
+        <w:tc>
+          <w:tcPr>
+            <w:tcW w:type="dxa" w:w="4320"/>
+          </w:tcPr>
+          <w:p>
+            <w:r>
+              <w:t>信息</w:t>
+            </w:r>
+          </w:p>
+        </w:tc>
+      </w:tr>
+      <w:tr>
+        <w:tc>
+          <w:tcPr>
+            <w:tcW w:type="dxa" w:w="4320"/>
+          </w:tcPr>
+          <w:p>
+            <w:r>
+              <w:t>产品类型</w:t>
+            </w:r>
+          </w:p>
+        </w:tc>
+        <w:tc>
+          <w:tcPr>
+            <w:tcW w:type="dxa" w:w="4320"/>
+          </w:tcPr>
+          <w:p>
+            <w:r>
+              <w:t>智能手机</w:t>
+            </w:r>
+          </w:p>
+        </w:tc>
+      </w:tr>
+      <w:tr>
+        <w:tc>
+          <w:tcPr>
+            <w:tcW w:type="dxa" w:w="4320"/>
+          </w:tcPr>
+          <w:p>
+            <w:r>
+              <w:t>品牌</w:t>
+            </w:r>
+          </w:p>
+        </w:tc>
+        <w:tc>
+          <w:tcPr>
+            <w:tcW w:type="dxa" w:w="4320"/>
+          </w:tcPr>
+          <w:p>
+            <w:r>
+              <w:t>苹果</w:t>
+            </w:r>
+          </w:p>
+        </w:tc>
+      </w:tr>
+      <w:tr>
+        <w:tc>
+          <w:tcPr>
+            <w:tcW w:type="dxa" w:w="4320"/>
+          </w:tcPr>
+          <w:p>
+            <w:r>
+              <w:t>型号</w:t>
+            </w:r>
+          </w:p>
+        </w:tc>
+        <w:tc>
+          <w:tcPr>
+            <w:tcW w:type="dxa" w:w="4320"/>
+          </w:tcPr>
+          <w:p>
+            <w:r>
+              <w:t>iPhone 13</w:t>
+            </w:r>
+          </w:p>
+        </w:tc>
+      </w:tr>
+      <w:tr>
+        <w:tc>
+          <w:tcPr>
+            <w:tcW w:type="dxa" w:w="4320"/>
+          </w:tcPr>
+          <w:p>
+            <w:r>
+              <w:t>主要特点</w:t>
+            </w:r>
+          </w:p>
+        </w:tc>
+        <w:tc>
+          <w:tcPr>
+            <w:tcW w:type="dxa" w:w="4320"/>
+          </w:tcPr>
+          <w:p>
+            <w:r>
+              <w:t>A15芯片，双摄像头系统</w:t>
+            </w:r>
+          </w:p>
+        </w:tc>
+      </w:tr>
+      <w:tr>
+        <w:tc>
+          <w:tcPr>
+            <w:tcW w:type="dxa" w:w="4320"/>
+          </w:tcPr>
+          <w:p>
+            <w:r>
+              <w:t>市场价格</w:t>
+            </w:r>
+          </w:p>
+        </w:tc>
+        <w:tc>
+          <w:tcPr>
+            <w:tcW w:type="dxa" w:w="4320"/>
+          </w:tcPr>
+          <w:p>
+            <w:r>
+              <w:t>$799</w:t>
+            </w:r>
+          </w:p>
+        </w:tc>
+      </w:tr>
+    </w:tbl>
+    <w:p>
+      <w:pPr>
+        <w:sectPr>
+          <w:pgSz w:w="12240" w:h="15840"/>
+          <w:pgMar w:top="1440" w:right="1800" w:bottom="1440" w:left="1800" w:header="720" w:footer="720" w:gutter="0"/>
+          <w:cols w:space="720"/>
+          <w:docGrid w:linePitch="360"/>
+        </w:sectPr>
+      </w:pPr>
+    </w:p>
+    <w:p>
+      <w:pPr>
+        <w:ind w:firstLine="360"/>
+      </w:pPr>
+      <w:r>
+        <w:rPr>
+          <w:sz w:val="20"/>
+        </w:rPr>
+        <w:t xml:space="preserve">不同地区的销售额和利润情况： </w:t>
+      </w:r>
+    </w:p>
+    <w:p>
+      <w:pPr>
+        <w:sectPr>
+          <w:type w:val="continuous"/>
+          <w:pgSz w:w="12240" w:h="15840"/>
+          <w:pgMar w:top="1440" w:right="1800" w:bottom="1440" w:left="1800" w:header="720" w:footer="720" w:gutter="0"/>
+          <w:cols w:space="720" w:num="2"/>
+          <w:docGrid w:linePitch="360"/>
+        </w:sectPr>
+      </w:pPr>
+    </w:p>
+    <w:tbl>
+      <w:tblPr>
+        <w:tblStyle w:val="TableGrid"/>
+        <w:tblW w:type="auto" w:w="0"/>
+        <w:tblLook w:firstColumn="1" w:firstRow="1" w:lastColumn="0" w:lastRow="0" w:noHBand="0" w:noVBand="1" w:val="04A0"/>
+      </w:tblPr>
+      <w:tblGrid>
+        <w:gridCol w:w="1728"/>
+        <w:gridCol w:w="1728"/>
+        <w:gridCol w:w="1728"/>
+        <w:gridCol w:w="1728"/>
+        <w:gridCol w:w="1728"/>
+      </w:tblGrid>
+      <w:tr>
+        <w:tc>
+          <w:tcPr>
+            <w:tcW w:type="dxa" w:w="8640"/>
+            <w:gridSpan w:val="5"/>
+          </w:tcPr>
+          <w:p>
+            <w:r>
+              <w:t>表-合并单元格（层级表格）</w:t>
+            </w:r>
+          </w:p>
+        </w:tc>
+      </w:tr>
+      <w:tr>
+        <w:tc>
+          <w:tcPr>
+            <w:tcW w:type="dxa" w:w="1728"/>
+            <w:vMerge w:val="restart"/>
+          </w:tcPr>
+          <w:p>
+            <w:r>
+              <w:t>名称</w:t>
+            </w:r>
+          </w:p>
+          <w:p>
+            <w:r>
+              <w:t>销售额</w:t>
+            </w:r>
+          </w:p>
+        </w:tc>
+        <w:tc>
+          <w:tcPr>
+            <w:tcW w:type="dxa" w:w="3456"/>
+            <w:gridSpan w:val="2"/>
+          </w:tcPr>
+          <w:p>
+            <w:r>
+              <w:t>2020年</w:t>
+            </w:r>
+          </w:p>
+        </w:tc>
+        <w:tc>
+          <w:tcPr>
+            <w:tcW w:type="dxa" w:w="1728"/>
+          </w:tcPr>
+          <w:p>
+            <w:r>
+              <w:t>2021年</w:t>
+            </w:r>
+          </w:p>
+        </w:tc>
+        <w:tc>
+          <w:tcPr>
+            <w:tcW w:type="dxa" w:w="1728"/>
+          </w:tcPr>
+          <w:p>
+            <w:r>
+              <w:t>利润</w:t>
+            </w:r>
+          </w:p>
+        </w:tc>
+      </w:tr>
+      <w:tr>
+        <w:tc>
+          <w:tcPr>
+            <w:tcW w:type="dxa" w:w="1728"/>
+            <w:vMerge/>
+          </w:tcPr>
+          <w:p/>
+        </w:tc>
+        <w:tc>
+          <w:tcPr>
+            <w:tcW w:type="dxa" w:w="1728"/>
+          </w:tcPr>
+          <w:p>
+            <w:r>
+              <w:t>利润</w:t>
+            </w:r>
+          </w:p>
+        </w:tc>
+        <w:tc>
+          <w:tcPr>
+            <w:tcW w:type="dxa" w:w="1728"/>
+          </w:tcPr>
+          <w:p>
+            <w:r>
+              <w:t>销售额</w:t>
+            </w:r>
+          </w:p>
+        </w:tc>
+        <w:tc>
+          <w:tcPr>
+            <w:tcW w:type="dxa" w:w="1728"/>
+          </w:tcPr>
+          <w:p>
+            <w:r>
+              <w:t xml:space="preserve"> </w:t>
+            </w:r>
+          </w:p>
+        </w:tc>
+        <w:tc>
+          <w:tcPr>
+            <w:tcW w:type="dxa" w:w="1728"/>
+          </w:tcPr>
+          <w:p/>
+        </w:tc>
+      </w:tr>
+      <w:tr>
+        <w:tc>
+          <w:tcPr>
+            <w:tcW w:type="dxa" w:w="1728"/>
+          </w:tcPr>
+          <w:p>
+            <w:r>
+              <w:t>北京</w:t>
+            </w:r>
+          </w:p>
+        </w:tc>
+        <w:tc>
+          <w:tcPr>
+            <w:tcW w:type="dxa" w:w="1728"/>
+          </w:tcPr>
+          <w:p>
+            <w:r>
+              <w:t>1000</w:t>
+            </w:r>
+          </w:p>
+        </w:tc>
+        <w:tc>
+          <w:tcPr>
+            <w:tcW w:type="dxa" w:w="1728"/>
+          </w:tcPr>
+          <w:p>
+            <w:r>
+              <w:t>100</w:t>
+            </w:r>
+          </w:p>
+        </w:tc>
+        <w:tc>
+          <w:tcPr>
+            <w:tcW w:type="dxa" w:w="1728"/>
+          </w:tcPr>
+          <w:p>
+            <w:r>
+              <w:t>1200</w:t>
+            </w:r>
+          </w:p>
+        </w:tc>
+        <w:tc>
+          <w:tcPr>
+            <w:tcW w:type="dxa" w:w="1728"/>
+          </w:tcPr>
+          <w:p>
+            <w:r>
+              <w:t>150</w:t>
+            </w:r>
+          </w:p>
+        </w:tc>
+      </w:tr>
+      <w:tr>
+        <w:tc>
+          <w:tcPr>
+            <w:tcW w:type="dxa" w:w="1728"/>
+          </w:tcPr>
+          <w:p>
+            <w:r>
+              <w:t>上海</w:t>
+            </w:r>
+          </w:p>
+        </w:tc>
+        <w:tc>
+          <w:tcPr>
+            <w:tcW w:type="dxa" w:w="1728"/>
+          </w:tcPr>
+          <w:p>
+            <w:r>
+              <w:t>800</w:t>
+            </w:r>
+          </w:p>
+        </w:tc>
+        <w:tc>
+          <w:tcPr>
+            <w:tcW w:type="dxa" w:w="1728"/>
+          </w:tcPr>
+          <w:p>
+            <w:r>
+              <w:t xml:space="preserve"> </w:t>
+            </w:r>
+          </w:p>
+        </w:tc>
+        <w:tc>
+          <w:tcPr>
+            <w:tcW w:type="dxa" w:w="1728"/>
+          </w:tcPr>
+          <w:p>
+            <w:r>
+              <w:t>1000</w:t>
+            </w:r>
+          </w:p>
+        </w:tc>
+        <w:tc>
+          <w:tcPr>
+            <w:tcW w:type="dxa" w:w="1728"/>
+          </w:tcPr>
+          <w:p>
+            <w:r>
+              <w:t>120</w:t>
+            </w:r>
+          </w:p>
+        </w:tc>
+      </w:tr>
+      <w:tr>
+        <w:tc>
+          <w:tcPr>
+            <w:tcW w:type="dxa" w:w="1728"/>
+          </w:tcPr>
+          <w:p>
+            <w:r>
+              <w:t>深圳</w:t>
+            </w:r>
+          </w:p>
+        </w:tc>
+        <w:tc>
+          <w:tcPr>
+            <w:tcW w:type="dxa" w:w="1728"/>
+          </w:tcPr>
+          <w:p>
+            <w:r>
+              <w:t>1200</w:t>
+            </w:r>
+          </w:p>
+        </w:tc>
+        <w:tc>
+          <w:tcPr>
+            <w:tcW w:type="dxa" w:w="1728"/>
+          </w:tcPr>
+          <w:p>
+            <w:r>
+              <w:t>120</w:t>
+            </w:r>
+          </w:p>
+        </w:tc>
+        <w:tc>
+          <w:tcPr>
+            <w:tcW w:type="dxa" w:w="1728"/>
+          </w:tcPr>
+          <w:p>
+            <w:r>
+              <w:t>2000</w:t>
+            </w:r>
+          </w:p>
+        </w:tc>
+        <w:tc>
+          <w:tcPr>
+            <w:tcW w:type="dxa" w:w="1728"/>
+          </w:tcPr>
+          <w:p>
+            <w:r>
+              <w:t>230</w:t>
+            </w:r>
+          </w:p>
+        </w:tc>
+      </w:tr>
+    </w:tbl>
+    <w:p>
+      <w:pPr>
+        <w:ind w:firstLine="360"/>
+      </w:pPr>
+      <w:r>
+        <w:rPr>
+          <w:sz w:val="20"/>
+        </w:rPr>
+        <w:t xml:space="preserve">这个表格包括了不同类型的水果、它们的产地、价格范围以及每种水果的营养价值，适用于展 </w:t>
+      </w:r>
+      <w:r>
+        <w:rPr>
+          <w:sz w:val="20"/>
+        </w:rPr>
+        <w:t xml:space="preserve">信息和进行数据比较 </w:t>
+      </w:r>
+    </w:p>
+    <w:p>
+      <w:pPr>
+        <w:sectPr>
+          <w:type w:val="continuous"/>
+          <w:pgSz w:w="12240" w:h="15840"/>
+          <w:pgMar w:top="1440" w:right="1800" w:bottom="1440" w:left="1800" w:header="720" w:footer="720" w:gutter="0"/>
+          <w:cols w:space="720" w:num="1"/>
+          <w:docGrid w:linePitch="360"/>
+        </w:sectPr>
+      </w:pPr>
+    </w:p>
+    <w:p>
+      <w:pPr>
+        <w:ind w:firstLine="360"/>
+      </w:pPr>
+      <w:r>
+        <w:rPr>
+          <w:sz w:val="20"/>
+        </w:rPr>
+        <w:t xml:space="preserve">表-复杂表格 </w:t>
+      </w:r>
+    </w:p>
     <w:tbl>
       <w:tblPr>
         <w:tblStyle w:val="TableGrid"/>
@@ -22,7 +823,7 @@
           </w:tcPr>
           <w:p>
             <w:r>
-              <w:t>热带水果</w:t>
+              <w:t>类型</w:t>
             </w:r>
           </w:p>
         </w:tc>
@@ -32,7 +833,7 @@
           </w:tcPr>
           <w:p>
             <w:r>
-              <w:t>菠萝</w:t>
+              <w:t>水果名称</w:t>
             </w:r>
           </w:p>
         </w:tc>
@@ -42,27 +843,18 @@
           </w:tcPr>
           <w:p>
             <w:r>
-              <w:t>菲律宾</w:t>
+              <w:t>产地</w:t>
             </w:r>
           </w:p>
         </w:tc>
         <w:tc>
           <w:tcPr>
-            <w:tcW w:type="dxa" w:w="1728"/>
+            <w:tcW w:type="dxa" w:w="3456"/>
+            <w:gridSpan w:val="2"/>
           </w:tcPr>
           <w:p>
             <w:r>
-              <w:t>$1 - $2/kg</w:t>
-            </w:r>
-          </w:p>
-        </w:tc>
-        <w:tc>
-          <w:tcPr>
-            <w:tcW w:type="dxa" w:w="1728"/>
-          </w:tcPr>
-          <w:p>
-            <w:r>
-              <w:t>维生素 C,锰</w:t>
+              <w:t>详细信息</w:t>
             </w:r>
           </w:p>
         </w:tc>
@@ -75,12 +867,12 @@
           </w:tcPr>
           <w:p>
             <w:r>
-              <w:t>浆果类</w:t>
+              <w:t>柑橘类</w:t>
             </w:r>
           </w:p>
           <w:p>
             <w:r>
-              <w:t>草莓</w:t>
+              <w:t>柠檬</w:t>
             </w:r>
           </w:p>
         </w:tc>
@@ -90,7 +882,7 @@
           </w:tcPr>
           <w:p>
             <w:r>
-              <w:t>蓝莓</w:t>
+              <w:t>橙子</w:t>
             </w:r>
           </w:p>
         </w:tc>
@@ -100,7 +892,7 @@
           </w:tcPr>
           <w:p>
             <w:r>
-              <w:t>缅因州</w:t>
+              <w:t>佛罗里达</w:t>
             </w:r>
           </w:p>
         </w:tc>
@@ -110,7 +902,7 @@
           </w:tcPr>
           <w:p>
             <w:r>
-              <w:t>$3 - $6/kg</w:t>
+              <w:t>$1 - $3/kg</w:t>
             </w:r>
           </w:p>
         </w:tc>
@@ -120,7 +912,7 @@
           </w:tcPr>
           <w:p>
             <w:r>
-              <w:t>抗氧化剂,维生素C</w:t>
+              <w:t>维生素 C,钾</w:t>
             </w:r>
           </w:p>
         </w:tc>
@@ -149,7 +941,7 @@
           </w:tcPr>
           <w:p>
             <w:r>
-              <w:t>$2 - $5/kg</w:t>
+              <w:t>$1 - $2/kg</w:t>
             </w:r>
           </w:p>
         </w:tc>
@@ -159,7 +951,7 @@
           </w:tcPr>
           <w:p>
             <w:r>
-              <w:t>抗氧化剂铁</w:t>
+              <w:t>维生素C,维生素 B6</w:t>
             </w:r>
           </w:p>
         </w:tc>
@@ -173,89 +965,57 @@
       <w:tr>
         <w:tc>
           <w:tcPr>
-            <w:tcW w:type="dxa" w:w="8640"/>
-            <w:gridSpan w:val="5"/>
+            <w:tcW w:type="dxa" w:w="1728"/>
+            <w:vMerge w:val="restart"/>
           </w:tcPr>
           <w:p>
             <w:r>
-              <w:t>表-复杂表格 这个表格包括了电影的名称、导演、发行年份、主要演员、类型以及全球票房，展示了各种不同的电 影信息。 表一无线表格</w:t>
+              <w:t>苹果类</w:t>
             </w:r>
           </w:p>
-        </w:tc>
-      </w:tr>
-    </w:tbl>
-    <w:tbl>
-      <w:tblPr>
-        <w:tblStyle w:val="TableGrid"/>
-        <w:tblW w:type="auto" w:w="0"/>
-        <w:tblLook w:firstColumn="1" w:firstRow="1" w:lastColumn="0" w:lastRow="0" w:noHBand="0" w:noVBand="1" w:val="04A0"/>
-      </w:tblPr>
-      <w:tblGrid>
-        <w:gridCol w:w="1440"/>
-        <w:gridCol w:w="1440"/>
-        <w:gridCol w:w="1440"/>
-        <w:gridCol w:w="1440"/>
-        <w:gridCol w:w="1440"/>
-        <w:gridCol w:w="1440"/>
-      </w:tblGrid>
-      <w:tr>
-        <w:tc>
-          <w:tcPr>
-            <w:tcW w:type="dxa" w:w="1440"/>
-          </w:tcPr>
           <w:p>
             <w:r>
-              <w:t>《泰坦尼克号》</w:t>
+              <w:t>青苹果</w:t>
             </w:r>
           </w:p>
         </w:tc>
         <w:tc>
           <w:tcPr>
-            <w:tcW w:type="dxa" w:w="1440"/>
+            <w:tcW w:type="dxa" w:w="1728"/>
           </w:tcPr>
           <w:p>
             <w:r>
-              <w:t>詹姆斯·卡梅隆</w:t>
+              <w:t>红富士</w:t>
             </w:r>
           </w:p>
         </w:tc>
         <w:tc>
           <w:tcPr>
-            <w:tcW w:type="dxa" w:w="1440"/>
+            <w:tcW w:type="dxa" w:w="1728"/>
           </w:tcPr>
           <w:p>
             <w:r>
-              <w:t>1997</w:t>
+              <w:t>华盛顿州</w:t>
             </w:r>
           </w:p>
         </w:tc>
         <w:tc>
           <w:tcPr>
-            <w:tcW w:type="dxa" w:w="1440"/>
+            <w:tcW w:type="dxa" w:w="1728"/>
           </w:tcPr>
           <w:p>
             <w:r>
-              <w:t>莱昂纳多·迪卡普里奥、凯 特·温丝莱特</w:t>
+              <w:t>$2 - $4/kg</w:t>
             </w:r>
           </w:p>
         </w:tc>
         <w:tc>
           <w:tcPr>
-            <w:tcW w:type="dxa" w:w="1440"/>
+            <w:tcW w:type="dxa" w:w="1728"/>
           </w:tcPr>
           <w:p>
             <w:r>
-              <w:t>剧情/爱情</w:t>
-            </w:r>
-          </w:p>
-        </w:tc>
-        <w:tc>
-          <w:tcPr>
-            <w:tcW w:type="dxa" w:w="1440"/>
-          </w:tcPr>
-          <w:p>
-            <w:r>
-              <w:t>$2.2 billion</w:t>
+              <w:t xml:space="preserve">纤维, 维生素 C </w:t>
             </w:r>
           </w:p>
         </w:tc>
@@ -263,193 +1023,52 @@
       <w:tr>
         <w:tc>
           <w:tcPr>
-            <w:tcW w:type="dxa" w:w="1440"/>
+            <w:tcW w:type="dxa" w:w="1728"/>
+            <w:vMerge/>
+          </w:tcPr>
+          <w:p/>
+        </w:tc>
+        <w:tc>
+          <w:tcPr>
+            <w:tcW w:type="dxa" w:w="1728"/>
           </w:tcPr>
           <w:p>
             <w:r>
-              <w:t>《复仇者联盟4：终 局之战》</w:t>
+              <w:t>新西兰</w:t>
             </w:r>
           </w:p>
         </w:tc>
         <w:tc>
           <w:tcPr>
-            <w:tcW w:type="dxa" w:w="1440"/>
+            <w:tcW w:type="dxa" w:w="1728"/>
           </w:tcPr>
           <w:p>
             <w:r>
-              <w:t>安东尼·罗素、 乔罗素</w:t>
+              <w:t>$2 - $3/kg</w:t>
             </w:r>
           </w:p>
         </w:tc>
         <w:tc>
           <w:tcPr>
-            <w:tcW w:type="dxa" w:w="1440"/>
+            <w:tcW w:type="dxa" w:w="1728"/>
           </w:tcPr>
           <w:p>
             <w:r>
-              <w:t>2019</w:t>
+              <w:t>纤维,维生素 C</w:t>
             </w:r>
           </w:p>
         </w:tc>
         <w:tc>
           <w:tcPr>
-            <w:tcW w:type="dxa" w:w="1440"/>
+            <w:tcW w:type="dxa" w:w="1728"/>
           </w:tcPr>
-          <w:p>
-            <w:r>
-              <w:t>罗伯特·唐尼、克里斯·埃文 斯</w:t>
-            </w:r>
-          </w:p>
-        </w:tc>
-        <w:tc>
-          <w:tcPr>
-            <w:tcW w:type="dxa" w:w="1440"/>
-          </w:tcPr>
-          <w:p>
-            <w:r>
-              <w:t>超级英雄/ 科幻</w:t>
-            </w:r>
-          </w:p>
-        </w:tc>
-        <w:tc>
-          <w:tcPr>
-            <w:tcW w:type="dxa" w:w="1440"/>
-          </w:tcPr>
-          <w:p>
-            <w:r>
-              <w:t>$2.79 billion</w:t>
-            </w:r>
-          </w:p>
+          <w:p/>
         </w:tc>
       </w:tr>
       <w:tr>
         <w:tc>
           <w:tcPr>
-            <w:tcW w:type="dxa" w:w="1440"/>
-          </w:tcPr>
-          <w:p>
-            <w:r>
-              <w:t>《星球大战：原力觉 醒》</w:t>
-            </w:r>
-          </w:p>
-        </w:tc>
-        <w:tc>
-          <w:tcPr>
-            <w:tcW w:type="dxa" w:w="1440"/>
-          </w:tcPr>
-          <w:p>
-            <w:r>
-              <w:t>JJ.艾布拉姆斯</w:t>
-            </w:r>
-          </w:p>
-        </w:tc>
-        <w:tc>
-          <w:tcPr>
-            <w:tcW w:type="dxa" w:w="1440"/>
-          </w:tcPr>
-          <w:p>
-            <w:r>
-              <w:t>2015</w:t>
-            </w:r>
-          </w:p>
-        </w:tc>
-        <w:tc>
-          <w:tcPr>
-            <w:tcW w:type="dxa" w:w="1440"/>
-          </w:tcPr>
-          <w:p>
-            <w:r>
-              <w:t>黛西·雷德利、约翰·博耶加</w:t>
-            </w:r>
-          </w:p>
-        </w:tc>
-        <w:tc>
-          <w:tcPr>
-            <w:tcW w:type="dxa" w:w="1440"/>
-          </w:tcPr>
-          <w:p>
-            <w:r>
-              <w:t>科幻/冒险</w:t>
-            </w:r>
-          </w:p>
-        </w:tc>
-        <w:tc>
-          <w:tcPr>
-            <w:tcW w:type="dxa" w:w="1440"/>
-          </w:tcPr>
-          <w:p>
-            <w:r>
-              <w:t>$2.068 billion</w:t>
-            </w:r>
-          </w:p>
-        </w:tc>
-      </w:tr>
-      <w:tr>
-        <w:tc>
-          <w:tcPr>
-            <w:tcW w:type="dxa" w:w="1440"/>
-          </w:tcPr>
-          <w:p>
-            <w:r>
-              <w:t>《狮子王》</w:t>
-            </w:r>
-          </w:p>
-        </w:tc>
-        <w:tc>
-          <w:tcPr>
-            <w:tcW w:type="dxa" w:w="1440"/>
-          </w:tcPr>
-          <w:p>
-            <w:r>
-              <w:t>乔恩·费儒</w:t>
-            </w:r>
-          </w:p>
-        </w:tc>
-        <w:tc>
-          <w:tcPr>
-            <w:tcW w:type="dxa" w:w="1440"/>
-          </w:tcPr>
-          <w:p>
-            <w:r>
-              <w:t>2019</w:t>
-            </w:r>
-          </w:p>
-        </w:tc>
-        <w:tc>
-          <w:tcPr>
-            <w:tcW w:type="dxa" w:w="1440"/>
-          </w:tcPr>
-          <w:p>
-            <w:r>
-              <w:t>唐纳德·格洛弗、碧昂斯</w:t>
-            </w:r>
-          </w:p>
-        </w:tc>
-        <w:tc>
-          <w:tcPr>
-            <w:tcW w:type="dxa" w:w="1440"/>
-          </w:tcPr>
-          <w:p>
-            <w:r>
-              <w:t>动画/冒险</w:t>
-            </w:r>
-          </w:p>
-        </w:tc>
-        <w:tc>
-          <w:tcPr>
-            <w:tcW w:type="dxa" w:w="1440"/>
-          </w:tcPr>
-          <w:p>
-            <w:r>
-              <w:t>$1.657</w:t>
-            </w:r>
-          </w:p>
-        </w:tc>
-      </w:tr>
-      <w:tr>
-        <w:tc>
-          <w:tcPr>
-            <w:tcW w:type="dxa" w:w="1440"/>
+            <w:tcW w:type="dxa" w:w="1728"/>
           </w:tcPr>
           <w:p>
             <w:r>
@@ -459,7 +1078,17 @@
         </w:tc>
         <w:tc>
           <w:tcPr>
-            <w:tcW w:type="dxa" w:w="1440"/>
+            <w:tcW w:type="dxa" w:w="1728"/>
+          </w:tcPr>
+          <w:p>
+            <w:r>
+              <w:t>香蕉</w:t>
+            </w:r>
+          </w:p>
+        </w:tc>
+        <w:tc>
+          <w:tcPr>
+            <w:tcW w:type="dxa" w:w="1728"/>
           </w:tcPr>
           <w:p>
             <w:r>
@@ -469,112 +1098,31 @@
         </w:tc>
         <w:tc>
           <w:tcPr>
-            <w:tcW w:type="dxa" w:w="1440"/>
+            <w:tcW w:type="dxa" w:w="1728"/>
           </w:tcPr>
           <w:p>
             <w:r>
-              <w:t xml:space="preserve"> </w:t>
+              <w:t>$0.5 - $1/kg</w:t>
             </w:r>
           </w:p>
         </w:tc>
         <w:tc>
           <w:tcPr>
-            <w:tcW w:type="dxa" w:w="1440"/>
+            <w:tcW w:type="dxa" w:w="1728"/>
           </w:tcPr>
           <w:p>
             <w:r>
-              <w:t xml:space="preserve"> </w:t>
-            </w:r>
-          </w:p>
-        </w:tc>
-        <w:tc>
-          <w:tcPr>
-            <w:tcW w:type="dxa" w:w="1440"/>
-          </w:tcPr>
-          <w:p>
-            <w:r>
-              <w:t xml:space="preserve"> </w:t>
-            </w:r>
-          </w:p>
-        </w:tc>
-        <w:tc>
-          <w:tcPr>
-            <w:tcW w:type="dxa" w:w="1440"/>
-          </w:tcPr>
-          <w:p>
-            <w:r>
-              <w:t>billion</w:t>
-            </w:r>
-          </w:p>
-        </w:tc>
-      </w:tr>
-      <w:tr>
-        <w:tc>
-          <w:tcPr>
-            <w:tcW w:type="dxa" w:w="1440"/>
-          </w:tcPr>
-          <w:p>
-            <w:r>
-              <w:t>《小丑》</w:t>
-            </w:r>
-          </w:p>
-        </w:tc>
-        <w:tc>
-          <w:tcPr>
-            <w:tcW w:type="dxa" w:w="1440"/>
-          </w:tcPr>
-          <w:p>
-            <w:r>
-              <w:t>托德·菲利普斯</w:t>
-            </w:r>
-          </w:p>
-        </w:tc>
-        <w:tc>
-          <w:tcPr>
-            <w:tcW w:type="dxa" w:w="1440"/>
-          </w:tcPr>
-          <w:p>
-            <w:r>
-              <w:t>2019</w:t>
-            </w:r>
-          </w:p>
-        </w:tc>
-        <w:tc>
-          <w:tcPr>
-            <w:tcW w:type="dxa" w:w="1440"/>
-          </w:tcPr>
-          <w:p>
-            <w:r>
-              <w:t>杰昆·菲尼克斯</w:t>
-            </w:r>
-          </w:p>
-        </w:tc>
-        <w:tc>
-          <w:tcPr>
-            <w:tcW w:type="dxa" w:w="1440"/>
-          </w:tcPr>
-          <w:p>
-            <w:r>
-              <w:t>剧情/惊悚</w:t>
-            </w:r>
-          </w:p>
-        </w:tc>
-        <w:tc>
-          <w:tcPr>
-            <w:tcW w:type="dxa" w:w="1440"/>
-          </w:tcPr>
-          <w:p>
-            <w:r>
-              <w:t>$1.074 billion</w:t>
+              <w:t>钾,维生素 B6</w:t>
             </w:r>
           </w:p>
         </w:tc>
       </w:tr>
     </w:tbl>
     <w:sectPr>
+      <w:type w:val="continuous"/>
       <w:pgSz w:w="12240" w:h="15840"/>
       <w:pgMar w:top="1440" w:right="1800" w:bottom="1440" w:left="1800" w:header="720" w:footer="720" w:gutter="0"/>
-      <w:cols w:space="720"/>
+      <w:cols w:space="720" w:num="2"/>
       <w:docGrid w:linePitch="360"/>
     </w:sectPr>
   </w:body>

</xml_diff>